<commit_message>
Rapport_01 avec les fautes corrigées
bla bla, n'oubliez pas de supprimer une des deux versions de la Description...

et de modifier le truc comme vous voulez, je m'en fout
</commit_message>
<xml_diff>
--- a/Rapport/Rapport_01.docx
+++ b/Rapport/Rapport_01.docx
@@ -1995,8 +1995,6 @@
       <w:r>
         <w:t xml:space="preserve"> </w:t>
       </w:r>
-      <w:bookmarkStart w:id="2" w:name="_GoBack"/>
-      <w:bookmarkEnd w:id="2"/>
       <w:r>
         <w:br w:type="page"/>
       </w:r>
@@ -2121,7 +2119,19 @@
         <w:rPr>
           <w:sz w:val="22"/>
         </w:rPr>
-        <w:t>, actuellement gérer par papier.</w:t>
+        <w:t>, actuellement gér</w:t>
+      </w:r>
+      <w:r>
+        <w:rPr>
+          <w:sz w:val="22"/>
+        </w:rPr>
+        <w:t>é</w:t>
+      </w:r>
+      <w:r>
+        <w:rPr>
+          <w:sz w:val="22"/>
+        </w:rPr>
+        <w:t xml:space="preserve"> par papier.</w:t>
       </w:r>
       <w:r>
         <w:rPr>
@@ -2145,12 +2155,12 @@
       <w:pPr>
         <w:pStyle w:val="Titre1"/>
       </w:pPr>
-      <w:bookmarkStart w:id="3" w:name="_Toc507343025"/>
+      <w:bookmarkStart w:id="2" w:name="_Toc507343025"/>
       <w:r>
         <w:lastRenderedPageBreak/>
         <w:t>Description</w:t>
       </w:r>
-      <w:bookmarkEnd w:id="3"/>
+      <w:bookmarkEnd w:id="2"/>
       <w:r>
         <w:t xml:space="preserve"> </w:t>
       </w:r>
@@ -2158,8 +2168,37 @@
     <w:p/>
     <w:p>
       <w:r>
+        <w:t>(Version 1, corrigée)</w:t>
+      </w:r>
+    </w:p>
+    <w:p>
+      <w:r>
         <w:tab/>
-        <w:t>Lorsque l’on arrivera sur l’application, l’étudiant une fois connecter, arrivera sur son tableau de bord, où lui seras présenter la liste des contacts effectuer avec les entreprises ainsi que leurs statu actuels. Le professeur quant à lui, verras sur son tableau de bord la liste des derniers évènements</w:t>
+        <w:t>Lorsque l’on arrivera sur l’application, l’étudiant une fois connect</w:t>
+      </w:r>
+      <w:r>
+        <w:t>é</w:t>
+      </w:r>
+      <w:r>
+        <w:t>, arrivera sur son tableau de bord, où lui sera présent</w:t>
+      </w:r>
+      <w:r>
+        <w:t>ée</w:t>
+      </w:r>
+      <w:r>
+        <w:t xml:space="preserve"> la liste des contacts effectu</w:t>
+      </w:r>
+      <w:r>
+        <w:t>és</w:t>
+      </w:r>
+      <w:r>
+        <w:t xml:space="preserve"> avec les entreprises ainsi que leurs statu</w:t>
+      </w:r>
+      <w:r>
+        <w:t>ts</w:t>
+      </w:r>
+      <w:r>
+        <w:t xml:space="preserve"> actuels. Le professeur quant à lui, verra sur son tableau de bord la liste des derniers évènements</w:t>
       </w:r>
       <w:r>
         <w:rPr>
@@ -2168,11 +2207,74 @@
         <w:t>1</w:t>
       </w:r>
       <w:r>
-        <w:t xml:space="preserve"> survenues.</w:t>
-      </w:r>
-      <w:r>
-        <w:t xml:space="preserve"> Une liste avec le nombre de stage dans une entreprise par année academique.</w:t>
-      </w:r>
+        <w:t xml:space="preserve"> survenus.</w:t>
+      </w:r>
+      <w:r>
+        <w:t xml:space="preserve"> Une liste avec le nombre de stage</w:t>
+      </w:r>
+      <w:r>
+        <w:t>s</w:t>
+      </w:r>
+      <w:r>
+        <w:t xml:space="preserve"> dans une entreprise par année acad</w:t>
+      </w:r>
+      <w:r>
+        <w:t>é</w:t>
+      </w:r>
+      <w:r>
+        <w:t>mique.</w:t>
+      </w:r>
+    </w:p>
+    <w:p/>
+    <w:p/>
+    <w:p/>
+    <w:p>
+      <w:r>
+        <w:t>(Version 2 que je propose)</w:t>
+      </w:r>
+    </w:p>
+    <w:p>
+      <w:pPr>
+        <w:ind w:firstLine="720"/>
+      </w:pPr>
+      <w:r>
+        <w:t xml:space="preserve">Lorsque le Quidam ouvre l’application il peut s’inscrire ou se connecter, s’il a déjà un compte, après </w:t>
+      </w:r>
+      <w:r>
+        <w:t>connexion</w:t>
+      </w:r>
+      <w:r>
+        <w:t xml:space="preserve"> il est soit étudiant soit professeur. L’étudiant, une fois connecté arrive sur un tableau de bord </w:t>
+      </w:r>
+      <w:r>
+        <w:t>sur lequel il trouve la liste des contacts effectués avec les entreprises ainsi que leurs statuts actuels. Le professeur quant à lui, une fois connecté</w:t>
+      </w:r>
+      <w:r>
+        <w:t>,</w:t>
+      </w:r>
+      <w:r>
+        <w:t xml:space="preserve"> il arrive aussi sur un tableau de bord </w:t>
+      </w:r>
+      <w:r>
+        <w:t xml:space="preserve">sur lequel </w:t>
+      </w:r>
+      <w:r>
+        <w:t>il va trouver la liste des derniers évènements</w:t>
+      </w:r>
+      <w:r>
+        <w:rPr>
+          <w:vertAlign w:val="superscript"/>
+        </w:rPr>
+        <w:t>1</w:t>
+      </w:r>
+      <w:r>
+        <w:t xml:space="preserve"> survenus. Une liste avec le nombre de stages dans une entreprise par année académique.</w:t>
+      </w:r>
+      <w:r>
+        <w:t xml:space="preserve"> </w:t>
+      </w:r>
+      <w:bookmarkStart w:id="3" w:name="_GoBack"/>
+      <w:bookmarkEnd w:id="3"/>
     </w:p>
     <w:p>
       <w:r>
@@ -3264,7 +3366,7 @@
         <w:noProof/>
         <w:lang w:val="fr-FR"/>
       </w:rPr>
-      <w:t>2</w:t>
+      <w:t>4</w:t>
     </w:r>
     <w:r>
       <w:fldChar w:fldCharType="end"/>
@@ -3362,7 +3464,7 @@
         <w:noProof/>
         <w:lang w:val="fr-FR"/>
       </w:rPr>
-      <w:t>1</w:t>
+      <w:t>5</w:t>
     </w:r>
     <w:r>
       <w:fldChar w:fldCharType="end"/>
@@ -7481,10 +7583,12 @@
     <w:rsid w:val="00115BB2"/>
     <w:rsid w:val="00120E87"/>
     <w:rsid w:val="00140501"/>
+    <w:rsid w:val="004D5D57"/>
     <w:rsid w:val="004E78F6"/>
     <w:rsid w:val="00644D22"/>
     <w:rsid w:val="006D45AB"/>
     <w:rsid w:val="0087571E"/>
+    <w:rsid w:val="0097278B"/>
     <w:rsid w:val="00A2591E"/>
     <w:rsid w:val="00CB39F4"/>
     <w:rsid w:val="00E97B41"/>
@@ -8364,6 +8468,15 @@
 </file>
 
 <file path=customXml/item2.xml><?xml version="1.0" encoding="utf-8"?>
+<?mso-contentType ?>
+<FormTemplates xmlns="http://schemas.microsoft.com/sharepoint/v3/contenttype/forms">
+  <Display>DocumentLibraryForm</Display>
+  <Edit>AssetEditForm</Edit>
+  <New>DocumentLibraryForm</New>
+</FormTemplates>
+</file>
+
+<file path=customXml/item3.xml><?xml version="1.0" encoding="utf-8"?>
 <outs:outSpaceData xmlns:outs="http://schemas.microsoft.com/office/2009/outspace/metadata">
   <outs:relatedDates/>
   <outs:relatedDocuments/>
@@ -8371,15 +8484,6 @@
   <propertyMetadataList xmlns="http://schemas.microsoft.com/office/2009/outspace/metadata"/>
   <outs:corruptMetadataWasLost/>
 </outs:outSpaceData>
-</file>
-
-<file path=customXml/item3.xml><?xml version="1.0" encoding="utf-8"?>
-<?mso-contentType ?>
-<FormTemplates xmlns="http://schemas.microsoft.com/sharepoint/v3/contenttype/forms">
-  <Display>DocumentLibraryForm</Display>
-  <Edit>AssetEditForm</Edit>
-  <New>DocumentLibraryForm</New>
-</FormTemplates>
 </file>
 
 <file path=customXml/itemProps1.xml><?xml version="1.0" encoding="utf-8"?>
@@ -8391,17 +8495,17 @@
 </file>
 
 <file path=customXml/itemProps2.xml><?xml version="1.0" encoding="utf-8"?>
+<ds:datastoreItem xmlns:ds="http://schemas.openxmlformats.org/officeDocument/2006/customXml" ds:itemID="{8699E2F0-4D94-4FA1-8C22-FA477918B5DD}">
+  <ds:schemaRefs>
+    <ds:schemaRef ds:uri="http://schemas.microsoft.com/sharepoint/v3/contenttype/forms"/>
+  </ds:schemaRefs>
+</ds:datastoreItem>
+</file>
+
+<file path=customXml/itemProps3.xml><?xml version="1.0" encoding="utf-8"?>
 <ds:datastoreItem xmlns:ds="http://schemas.openxmlformats.org/officeDocument/2006/customXml" ds:itemID="{BB12CF13-A6E2-4B52-A065-C287D308AFEB}">
   <ds:schemaRefs>
     <ds:schemaRef ds:uri="http://schemas.microsoft.com/office/2009/outspace/metadata"/>
   </ds:schemaRefs>
 </ds:datastoreItem>
-</file>
-
-<file path=customXml/itemProps3.xml><?xml version="1.0" encoding="utf-8"?>
-<ds:datastoreItem xmlns:ds="http://schemas.openxmlformats.org/officeDocument/2006/customXml" ds:itemID="{8699E2F0-4D94-4FA1-8C22-FA477918B5DD}">
-  <ds:schemaRefs>
-    <ds:schemaRef ds:uri="http://schemas.microsoft.com/sharepoint/v3/contenttype/forms"/>
-  </ds:schemaRefs>
-</ds:datastoreItem>
 </file>
</xml_diff>